<commit_message>
kut git *bitch slap*
</commit_message>
<xml_diff>
--- a/Doc/AO - SPL's/Configuratieoverzicht.docx
+++ b/Doc/AO - SPL's/Configuratieoverzicht.docx
@@ -1234,15 +1234,11 @@
         </w:rPr>
       </w:pPr>
       <w:r>
-        <w:rPr>
-          <w:highlight w:val="yellow"/>
-        </w:rPr>
-        <w:t>Env:</w:t>
+        <w:t>Symfony env bestaand hierin kun je zien hoe alle settings zijn gezet:</w:t>
       </w:r>
       <w:r>
         <w:rPr>
           <w:noProof/>
-          <w:highlight w:val="yellow"/>
         </w:rPr>
         <w:t xml:space="preserve"> </w:t>
       </w:r>
@@ -1297,30 +1293,243 @@
       <w:r>
         <w:rPr>
           <w:noProof/>
-          <w:highlight w:val="yellow"/>
         </w:rPr>
         <w:lastRenderedPageBreak/>
-        <w:t>Yarn/composer/SYmfony</w:t>
-      </w:r>
-      <w:r>
+        <w:t>Yarn is ook volledige geinstalleerd:</w:t>
+      </w:r>
+    </w:p>
+    <w:p>
+      <w:pPr>
+        <w:rPr>
+          <w:noProof/>
+        </w:rPr>
+      </w:pPr>
+      <w:r>
+        <w:rPr>
+          <w:noProof/>
+        </w:rPr>
+        <w:t xml:space="preserve"> </w:t>
+      </w:r>
+      <w:r>
+        <w:rPr>
+          <w:noProof/>
+        </w:rPr>
+        <w:drawing>
+          <wp:inline distT="0" distB="0" distL="0" distR="0" wp14:anchorId="37F590E6" wp14:editId="62C49FBE">
+            <wp:extent cx="1924050" cy="800100"/>
+            <wp:effectExtent l="0" t="0" r="0" b="0"/>
+            <wp:docPr id="2" name="Afbeelding 2" descr="Afbeelding met tekst&#10;&#10;Automatisch gegenereerde beschrijving"/>
+            <wp:cNvGraphicFramePr>
+              <a:graphicFrameLocks xmlns:a="http://schemas.openxmlformats.org/drawingml/2006/main" noChangeAspect="1"/>
+            </wp:cNvGraphicFramePr>
+            <a:graphic xmlns:a="http://schemas.openxmlformats.org/drawingml/2006/main">
+              <a:graphicData uri="http://schemas.openxmlformats.org/drawingml/2006/picture">
+                <pic:pic xmlns:pic="http://schemas.openxmlformats.org/drawingml/2006/picture">
+                  <pic:nvPicPr>
+                    <pic:cNvPr id="2" name="Afbeelding 2" descr="Afbeelding met tekst&#10;&#10;Automatisch gegenereerde beschrijving"/>
+                    <pic:cNvPicPr/>
+                  </pic:nvPicPr>
+                  <pic:blipFill>
+                    <a:blip r:embed="rId12"/>
+                    <a:stretch>
+                      <a:fillRect/>
+                    </a:stretch>
+                  </pic:blipFill>
+                  <pic:spPr>
+                    <a:xfrm>
+                      <a:off x="0" y="0"/>
+                      <a:ext cx="1924050" cy="800100"/>
+                    </a:xfrm>
+                    <a:prstGeom prst="rect">
+                      <a:avLst/>
+                    </a:prstGeom>
+                  </pic:spPr>
+                </pic:pic>
+              </a:graphicData>
+            </a:graphic>
+          </wp:inline>
+        </w:drawing>
+      </w:r>
+    </w:p>
+    <w:p>
+      <w:pPr>
+        <w:rPr>
+          <w:noProof/>
+        </w:rPr>
+      </w:pPr>
+      <w:r>
+        <w:rPr>
+          <w:noProof/>
+        </w:rPr>
+        <w:t>Composer werkt ook:</w:t>
+      </w:r>
+    </w:p>
+    <w:p>
+      <w:pPr>
+        <w:rPr>
+          <w:noProof/>
+        </w:rPr>
+      </w:pPr>
+      <w:r>
+        <w:rPr>
+          <w:noProof/>
+        </w:rPr>
+        <w:drawing>
+          <wp:inline distT="0" distB="0" distL="0" distR="0" wp14:anchorId="1A5E75B9" wp14:editId="34D7079C">
+            <wp:extent cx="4381500" cy="1247775"/>
+            <wp:effectExtent l="0" t="0" r="0" b="9525"/>
+            <wp:docPr id="5" name="Afbeelding 5" descr="Afbeelding met tekst&#10;&#10;Automatisch gegenereerde beschrijving"/>
+            <wp:cNvGraphicFramePr>
+              <a:graphicFrameLocks xmlns:a="http://schemas.openxmlformats.org/drawingml/2006/main" noChangeAspect="1"/>
+            </wp:cNvGraphicFramePr>
+            <a:graphic xmlns:a="http://schemas.openxmlformats.org/drawingml/2006/main">
+              <a:graphicData uri="http://schemas.openxmlformats.org/drawingml/2006/picture">
+                <pic:pic xmlns:pic="http://schemas.openxmlformats.org/drawingml/2006/picture">
+                  <pic:nvPicPr>
+                    <pic:cNvPr id="5" name="Afbeelding 5" descr="Afbeelding met tekst&#10;&#10;Automatisch gegenereerde beschrijving"/>
+                    <pic:cNvPicPr/>
+                  </pic:nvPicPr>
+                  <pic:blipFill>
+                    <a:blip r:embed="rId13"/>
+                    <a:stretch>
+                      <a:fillRect/>
+                    </a:stretch>
+                  </pic:blipFill>
+                  <pic:spPr>
+                    <a:xfrm>
+                      <a:off x="0" y="0"/>
+                      <a:ext cx="4381500" cy="1247775"/>
+                    </a:xfrm>
+                    <a:prstGeom prst="rect">
+                      <a:avLst/>
+                    </a:prstGeom>
+                  </pic:spPr>
+                </pic:pic>
+              </a:graphicData>
+            </a:graphic>
+          </wp:inline>
+        </w:drawing>
+      </w:r>
+    </w:p>
+    <w:p>
+      <w:pPr>
+        <w:rPr>
+          <w:noProof/>
+        </w:rPr>
+      </w:pPr>
+      <w:r>
+        <w:rPr>
+          <w:noProof/>
+        </w:rPr>
+        <w:t>Database is goed gegenareerd:</w:t>
+      </w:r>
+    </w:p>
+    <w:p>
+      <w:pPr>
         <w:rPr>
           <w:noProof/>
           <w:highlight w:val="yellow"/>
         </w:rPr>
-        <w:t>/database/website draaient</w:t>
-      </w:r>
-      <w:r>
-        <w:rPr>
-          <w:noProof/>
-          <w:highlight w:val="yellow"/>
-        </w:rPr>
-        <w:t xml:space="preserve"> werken</w:t>
-      </w:r>
+      </w:pPr>
       <w:r>
         <w:rPr>
           <w:noProof/>
         </w:rPr>
-        <w:t>d</w:t>
+        <w:drawing>
+          <wp:inline distT="0" distB="0" distL="0" distR="0" wp14:anchorId="795D4D35" wp14:editId="0B67D448">
+            <wp:extent cx="2914650" cy="2076450"/>
+            <wp:effectExtent l="0" t="0" r="0" b="0"/>
+            <wp:docPr id="3" name="Afbeelding 3" descr="Afbeelding met tafel&#10;&#10;Automatisch gegenereerde beschrijving"/>
+            <wp:cNvGraphicFramePr>
+              <a:graphicFrameLocks xmlns:a="http://schemas.openxmlformats.org/drawingml/2006/main" noChangeAspect="1"/>
+            </wp:cNvGraphicFramePr>
+            <a:graphic xmlns:a="http://schemas.openxmlformats.org/drawingml/2006/main">
+              <a:graphicData uri="http://schemas.openxmlformats.org/drawingml/2006/picture">
+                <pic:pic xmlns:pic="http://schemas.openxmlformats.org/drawingml/2006/picture">
+                  <pic:nvPicPr>
+                    <pic:cNvPr id="3" name="Afbeelding 3" descr="Afbeelding met tafel&#10;&#10;Automatisch gegenereerde beschrijving"/>
+                    <pic:cNvPicPr/>
+                  </pic:nvPicPr>
+                  <pic:blipFill>
+                    <a:blip r:embed="rId14"/>
+                    <a:stretch>
+                      <a:fillRect/>
+                    </a:stretch>
+                  </pic:blipFill>
+                  <pic:spPr>
+                    <a:xfrm>
+                      <a:off x="0" y="0"/>
+                      <a:ext cx="2914650" cy="2076450"/>
+                    </a:xfrm>
+                    <a:prstGeom prst="rect">
+                      <a:avLst/>
+                    </a:prstGeom>
+                  </pic:spPr>
+                </pic:pic>
+              </a:graphicData>
+            </a:graphic>
+          </wp:inline>
+        </w:drawing>
+      </w:r>
+    </w:p>
+    <w:p>
+      <w:pPr>
+        <w:rPr>
+          <w:noProof/>
+        </w:rPr>
+      </w:pPr>
+      <w:r>
+        <w:rPr>
+          <w:noProof/>
+        </w:rPr>
+        <w:t>Symfony draait ook perfect:</w:t>
+      </w:r>
+    </w:p>
+    <w:p>
+      <w:pPr>
+        <w:rPr>
+          <w:noProof/>
+        </w:rPr>
+      </w:pPr>
+      <w:r>
+        <w:rPr>
+          <w:noProof/>
+        </w:rPr>
+        <w:drawing>
+          <wp:inline distT="0" distB="0" distL="0" distR="0" wp14:anchorId="45266741" wp14:editId="6D540D64">
+            <wp:extent cx="5105400" cy="2257425"/>
+            <wp:effectExtent l="0" t="0" r="0" b="9525"/>
+            <wp:docPr id="6" name="Afbeelding 6" descr="Afbeelding met tekst&#10;&#10;Automatisch gegenereerde beschrijving"/>
+            <wp:cNvGraphicFramePr>
+              <a:graphicFrameLocks xmlns:a="http://schemas.openxmlformats.org/drawingml/2006/main" noChangeAspect="1"/>
+            </wp:cNvGraphicFramePr>
+            <a:graphic xmlns:a="http://schemas.openxmlformats.org/drawingml/2006/main">
+              <a:graphicData uri="http://schemas.openxmlformats.org/drawingml/2006/picture">
+                <pic:pic xmlns:pic="http://schemas.openxmlformats.org/drawingml/2006/picture">
+                  <pic:nvPicPr>
+                    <pic:cNvPr id="6" name="Afbeelding 6" descr="Afbeelding met tekst&#10;&#10;Automatisch gegenereerde beschrijving"/>
+                    <pic:cNvPicPr/>
+                  </pic:nvPicPr>
+                  <pic:blipFill>
+                    <a:blip r:embed="rId15"/>
+                    <a:stretch>
+                      <a:fillRect/>
+                    </a:stretch>
+                  </pic:blipFill>
+                  <pic:spPr>
+                    <a:xfrm>
+                      <a:off x="0" y="0"/>
+                      <a:ext cx="5105400" cy="2257425"/>
+                    </a:xfrm>
+                    <a:prstGeom prst="rect">
+                      <a:avLst/>
+                    </a:prstGeom>
+                  </pic:spPr>
+                </pic:pic>
+              </a:graphicData>
+            </a:graphic>
+          </wp:inline>
+        </w:drawing>
       </w:r>
     </w:p>
     <w:p/>
@@ -1330,6 +1539,7 @@
       </w:pPr>
       <w:bookmarkStart w:id="7" w:name="_Toc29288068"/>
       <w:r>
+        <w:lastRenderedPageBreak/>
         <w:t>Instellingen en wijzigingen</w:t>
       </w:r>
       <w:bookmarkEnd w:id="7"/>
@@ -1345,12 +1555,12 @@
       </w:pPr>
     </w:p>
     <w:sectPr>
-      <w:headerReference w:type="even" r:id="rId12"/>
-      <w:headerReference w:type="default" r:id="rId13"/>
-      <w:footerReference w:type="even" r:id="rId14"/>
-      <w:footerReference w:type="default" r:id="rId15"/>
-      <w:headerReference w:type="first" r:id="rId16"/>
-      <w:footerReference w:type="first" r:id="rId17"/>
+      <w:headerReference w:type="even" r:id="rId16"/>
+      <w:headerReference w:type="default" r:id="rId17"/>
+      <w:footerReference w:type="even" r:id="rId18"/>
+      <w:footerReference w:type="default" r:id="rId19"/>
+      <w:headerReference w:type="first" r:id="rId20"/>
+      <w:footerReference w:type="first" r:id="rId21"/>
       <w:pgSz w:w="11906" w:h="16838"/>
       <w:pgMar w:top="1417" w:right="1417" w:bottom="1417" w:left="1417" w:header="708" w:footer="708" w:gutter="0"/>
       <w:cols w:space="708"/>
@@ -3610,6 +3820,7 @@
     <w:rsidRoot w:val="00DE519B"/>
     <w:rsid w:val="000C5C30"/>
     <w:rsid w:val="00252326"/>
+    <w:rsid w:val="00AA6BDA"/>
     <w:rsid w:val="00B2558A"/>
     <w:rsid w:val="00DD3997"/>
     <w:rsid w:val="00DE519B"/>
@@ -4345,6 +4556,20 @@
 </file>
 
 <file path=customXml/item1.xml><?xml version="1.0" encoding="utf-8"?>
+<p:properties xmlns:p="http://schemas.microsoft.com/office/2006/metadata/properties" xmlns:xsi="http://www.w3.org/2001/XMLSchema-instance" xmlns:pc="http://schemas.microsoft.com/office/infopath/2007/PartnerControls">
+  <documentManagement>
+    <jeb5123c558143d5ab1e1526e87a8da0 xmlns="b7e4e9fd-5e36-4299-889f-f6136aff670e">
+      <Terms xmlns="http://schemas.microsoft.com/office/infopath/2007/PartnerControls"/>
+    </jeb5123c558143d5ab1e1526e87a8da0>
+    <_ip_UnifiedCompliancePolicyUIAction xmlns="http://schemas.microsoft.com/sharepoint/v3" xsi:nil="true"/>
+    <_ip_UnifiedCompliancePolicyProperties xmlns="http://schemas.microsoft.com/sharepoint/v3" xsi:nil="true"/>
+    <Cohort xmlns="b7e4e9fd-5e36-4299-889f-f6136aff670e"/>
+    <TaxCatchAll xmlns="fbafb59e-d651-4668-8e65-f7f85ceca18b"/>
+  </documentManagement>
+</p:properties>
+</file>
+
+<file path=customXml/item2.xml><?xml version="1.0" encoding="utf-8"?>
 <ct:contentTypeSchema xmlns:ct="http://schemas.microsoft.com/office/2006/metadata/contentType" xmlns:ma="http://schemas.microsoft.com/office/2006/metadata/properties/metaAttributes" ct:_="" ma:_="" ma:contentTypeName="Document" ma:contentTypeID="0x0101000C5151218AB56640BDBA68249A073511" ma:contentTypeVersion="24" ma:contentTypeDescription="Een nieuw document maken." ma:contentTypeScope="" ma:versionID="b67f5c0a98b70993da9b41da0b56f08b">
   <xsd:schema xmlns:xsd="http://www.w3.org/2001/XMLSchema" xmlns:xs="http://www.w3.org/2001/XMLSchema" xmlns:p="http://schemas.microsoft.com/office/2006/metadata/properties" xmlns:ns1="http://schemas.microsoft.com/sharepoint/v3" xmlns:ns2="b7e4e9fd-5e36-4299-889f-f6136aff670e" xmlns:ns3="fbafb59e-d651-4668-8e65-f7f85ceca18b" targetNamespace="http://schemas.microsoft.com/office/2006/metadata/properties" ma:root="true" ma:fieldsID="0040e4591f2fef008f42269fd05e76ca" ns1:_="" ns2:_="" ns3:_="">
     <xsd:import namespace="http://schemas.microsoft.com/sharepoint/v3"/>
@@ -4625,25 +4850,7 @@
 </ct:contentTypeSchema>
 </file>
 
-<file path=customXml/item2.xml><?xml version="1.0" encoding="utf-8"?>
-<p:properties xmlns:p="http://schemas.microsoft.com/office/2006/metadata/properties" xmlns:xsi="http://www.w3.org/2001/XMLSchema-instance" xmlns:pc="http://schemas.microsoft.com/office/infopath/2007/PartnerControls">
-  <documentManagement>
-    <jeb5123c558143d5ab1e1526e87a8da0 xmlns="b7e4e9fd-5e36-4299-889f-f6136aff670e">
-      <Terms xmlns="http://schemas.microsoft.com/office/infopath/2007/PartnerControls"/>
-    </jeb5123c558143d5ab1e1526e87a8da0>
-    <_ip_UnifiedCompliancePolicyUIAction xmlns="http://schemas.microsoft.com/sharepoint/v3" xsi:nil="true"/>
-    <_ip_UnifiedCompliancePolicyProperties xmlns="http://schemas.microsoft.com/sharepoint/v3" xsi:nil="true"/>
-    <Cohort xmlns="b7e4e9fd-5e36-4299-889f-f6136aff670e"/>
-    <TaxCatchAll xmlns="fbafb59e-d651-4668-8e65-f7f85ceca18b"/>
-  </documentManagement>
-</p:properties>
-</file>
-
 <file path=customXml/item3.xml><?xml version="1.0" encoding="utf-8"?>
-<b:Sources xmlns:b="http://schemas.openxmlformats.org/officeDocument/2006/bibliography" xmlns="http://schemas.openxmlformats.org/officeDocument/2006/bibliography" SelectedStyle="\APASixthEditionOfficeOnline.xsl" StyleName="APA" Version="6"/>
-</file>
-
-<file path=customXml/item4.xml><?xml version="1.0" encoding="utf-8"?>
 <?mso-contentType ?>
 <FormTemplates xmlns="http://schemas.microsoft.com/sharepoint/v3/contenttype/forms">
   <Display>DocumentLibraryForm</Display>
@@ -4652,7 +4859,23 @@
 </FormTemplates>
 </file>
 
+<file path=customXml/item4.xml><?xml version="1.0" encoding="utf-8"?>
+<b:Sources xmlns:b="http://schemas.openxmlformats.org/officeDocument/2006/bibliography" xmlns="http://schemas.openxmlformats.org/officeDocument/2006/bibliography" SelectedStyle="\APASixthEditionOfficeOnline.xsl" StyleName="APA" Version="6"/>
+</file>
+
 <file path=customXml/itemProps1.xml><?xml version="1.0" encoding="utf-8"?>
+<ds:datastoreItem xmlns:ds="http://schemas.openxmlformats.org/officeDocument/2006/customXml" ds:itemID="{7F26A801-F9B6-4CC3-B424-63B0B431BCCF}">
+  <ds:schemaRefs>
+    <ds:schemaRef ds:uri="http://schemas.microsoft.com/office/2006/metadata/properties"/>
+    <ds:schemaRef ds:uri="http://schemas.microsoft.com/office/infopath/2007/PartnerControls"/>
+    <ds:schemaRef ds:uri="b7e4e9fd-5e36-4299-889f-f6136aff670e"/>
+    <ds:schemaRef ds:uri="http://schemas.microsoft.com/sharepoint/v3"/>
+    <ds:schemaRef ds:uri="fbafb59e-d651-4668-8e65-f7f85ceca18b"/>
+  </ds:schemaRefs>
+</ds:datastoreItem>
+</file>
+
+<file path=customXml/itemProps2.xml><?xml version="1.0" encoding="utf-8"?>
 <ds:datastoreItem xmlns:ds="http://schemas.openxmlformats.org/officeDocument/2006/customXml" ds:itemID="{070FE391-80BE-49A4-894F-FC6F3F3D6469}">
   <ds:schemaRefs>
     <ds:schemaRef ds:uri="http://schemas.microsoft.com/office/2006/metadata/contentType"/>
@@ -4672,30 +4895,18 @@
 </ds:datastoreItem>
 </file>
 
-<file path=customXml/itemProps2.xml><?xml version="1.0" encoding="utf-8"?>
-<ds:datastoreItem xmlns:ds="http://schemas.openxmlformats.org/officeDocument/2006/customXml" ds:itemID="{7F26A801-F9B6-4CC3-B424-63B0B431BCCF}">
+<file path=customXml/itemProps3.xml><?xml version="1.0" encoding="utf-8"?>
+<ds:datastoreItem xmlns:ds="http://schemas.openxmlformats.org/officeDocument/2006/customXml" ds:itemID="{0A40A84B-351E-4840-98F4-E589742AB4BD}">
   <ds:schemaRefs>
-    <ds:schemaRef ds:uri="http://schemas.microsoft.com/office/2006/metadata/properties"/>
-    <ds:schemaRef ds:uri="http://schemas.microsoft.com/office/infopath/2007/PartnerControls"/>
-    <ds:schemaRef ds:uri="b7e4e9fd-5e36-4299-889f-f6136aff670e"/>
-    <ds:schemaRef ds:uri="http://schemas.microsoft.com/sharepoint/v3"/>
-    <ds:schemaRef ds:uri="fbafb59e-d651-4668-8e65-f7f85ceca18b"/>
+    <ds:schemaRef ds:uri="http://schemas.microsoft.com/sharepoint/v3/contenttype/forms"/>
   </ds:schemaRefs>
 </ds:datastoreItem>
 </file>
 
-<file path=customXml/itemProps3.xml><?xml version="1.0" encoding="utf-8"?>
+<file path=customXml/itemProps4.xml><?xml version="1.0" encoding="utf-8"?>
 <ds:datastoreItem xmlns:ds="http://schemas.openxmlformats.org/officeDocument/2006/customXml" ds:itemID="{C8ED327E-8BAB-4F84-A8A0-B305876F39EC}">
   <ds:schemaRefs>
     <ds:schemaRef ds:uri="http://schemas.openxmlformats.org/officeDocument/2006/bibliography"/>
   </ds:schemaRefs>
 </ds:datastoreItem>
-</file>
-
-<file path=customXml/itemProps4.xml><?xml version="1.0" encoding="utf-8"?>
-<ds:datastoreItem xmlns:ds="http://schemas.openxmlformats.org/officeDocument/2006/customXml" ds:itemID="{0A40A84B-351E-4840-98F4-E589742AB4BD}">
-  <ds:schemaRefs>
-    <ds:schemaRef ds:uri="http://schemas.microsoft.com/sharepoint/v3/contenttype/forms"/>
-  </ds:schemaRefs>
-</ds:datastoreItem>
 </file>
</xml_diff>